<commit_message>
updating methods and figure summaries, result model co-efficients
</commit_message>
<xml_diff>
--- a/Drafts/Miller-terKuile_DNAdiet_Mar3.docx
+++ b/Drafts/Miller-terKuile_DNAdiet_Mar3.docx
@@ -80,13 +80,49 @@
         <w:rPr>
           <w:rFonts w:ascii="Times New Roman" w:hAnsi="Times New Roman" w:cs="Times New Roman"/>
         </w:rPr>
-        <w:t xml:space="preserve">uthor list: Ana Miller-ter Kuile, Austen Apigo, </w:t>
-      </w:r>
-      <w:r>
-        <w:rPr>
-          <w:rFonts w:ascii="Times New Roman" w:hAnsi="Times New Roman" w:cs="Times New Roman"/>
-        </w:rPr>
-        <w:t>An Bui, Bart</w:t>
+        <w:t xml:space="preserve">uthor list: Ana </w:t>
+      </w:r>
+      <w:proofErr w:type="spellStart"/>
+      <w:r>
+        <w:rPr>
+          <w:rFonts w:ascii="Times New Roman" w:hAnsi="Times New Roman" w:cs="Times New Roman"/>
+        </w:rPr>
+        <w:t>Miller-ter</w:t>
+      </w:r>
+      <w:proofErr w:type="spellEnd"/>
+      <w:r>
+        <w:rPr>
+          <w:rFonts w:ascii="Times New Roman" w:hAnsi="Times New Roman" w:cs="Times New Roman"/>
+        </w:rPr>
+        <w:t xml:space="preserve"> Kuile, Austen </w:t>
+      </w:r>
+      <w:proofErr w:type="spellStart"/>
+      <w:r>
+        <w:rPr>
+          <w:rFonts w:ascii="Times New Roman" w:hAnsi="Times New Roman" w:cs="Times New Roman"/>
+        </w:rPr>
+        <w:t>Apigo</w:t>
+      </w:r>
+      <w:proofErr w:type="spellEnd"/>
+      <w:r>
+        <w:rPr>
+          <w:rFonts w:ascii="Times New Roman" w:hAnsi="Times New Roman" w:cs="Times New Roman"/>
+        </w:rPr>
+        <w:t xml:space="preserve">, </w:t>
+      </w:r>
+      <w:proofErr w:type="gramStart"/>
+      <w:r>
+        <w:rPr>
+          <w:rFonts w:ascii="Times New Roman" w:hAnsi="Times New Roman" w:cs="Times New Roman"/>
+        </w:rPr>
+        <w:t>An</w:t>
+      </w:r>
+      <w:proofErr w:type="gramEnd"/>
+      <w:r>
+        <w:rPr>
+          <w:rFonts w:ascii="Times New Roman" w:hAnsi="Times New Roman" w:cs="Times New Roman"/>
+        </w:rPr>
+        <w:t xml:space="preserve"> Bui, Bart</w:t>
       </w:r>
       <w:r>
         <w:rPr>
@@ -98,19 +134,101 @@
         <w:rPr>
           <w:rFonts w:ascii="Times New Roman" w:hAnsi="Times New Roman" w:cs="Times New Roman"/>
         </w:rPr>
-        <w:t xml:space="preserve">DiFiore, Elizabeth Forbes, Devyn Orr, Michelle Lee, Daniel Preston, Rachel Behm, </w:t>
-      </w:r>
-      <w:r>
-        <w:rPr>
-          <w:rFonts w:ascii="Times New Roman" w:hAnsi="Times New Roman" w:cs="Times New Roman"/>
-        </w:rPr>
-        <w:t xml:space="preserve">Taylor Bogar, Jasmine Childress, Rodolfo Dirzo, Magalay Espinoza, </w:t>
-      </w:r>
-      <w:r>
-        <w:rPr>
-          <w:rFonts w:ascii="Times New Roman" w:hAnsi="Times New Roman" w:cs="Times New Roman"/>
-        </w:rPr>
-        <w:t xml:space="preserve">Cora Johnston, Maggie Klope, Kevin Lafferty, John McLaughlin, Marisa Morse, Carina Motta, Katherine Plummer, Chelsea Steele, </w:t>
+        <w:t xml:space="preserve">DiFiore, Elizabeth Forbes, Devyn Orr, Michelle Lee, Daniel Preston, Rachel </w:t>
+      </w:r>
+      <w:proofErr w:type="spellStart"/>
+      <w:r>
+        <w:rPr>
+          <w:rFonts w:ascii="Times New Roman" w:hAnsi="Times New Roman" w:cs="Times New Roman"/>
+        </w:rPr>
+        <w:t>Behm</w:t>
+      </w:r>
+      <w:proofErr w:type="spellEnd"/>
+      <w:r>
+        <w:rPr>
+          <w:rFonts w:ascii="Times New Roman" w:hAnsi="Times New Roman" w:cs="Times New Roman"/>
+        </w:rPr>
+        <w:t xml:space="preserve">, </w:t>
+      </w:r>
+      <w:r>
+        <w:rPr>
+          <w:rFonts w:ascii="Times New Roman" w:hAnsi="Times New Roman" w:cs="Times New Roman"/>
+        </w:rPr>
+        <w:t xml:space="preserve">Taylor </w:t>
+      </w:r>
+      <w:proofErr w:type="spellStart"/>
+      <w:r>
+        <w:rPr>
+          <w:rFonts w:ascii="Times New Roman" w:hAnsi="Times New Roman" w:cs="Times New Roman"/>
+        </w:rPr>
+        <w:t>Bogar</w:t>
+      </w:r>
+      <w:proofErr w:type="spellEnd"/>
+      <w:r>
+        <w:rPr>
+          <w:rFonts w:ascii="Times New Roman" w:hAnsi="Times New Roman" w:cs="Times New Roman"/>
+        </w:rPr>
+        <w:t xml:space="preserve">, Jasmine Childress, Rodolfo </w:t>
+      </w:r>
+      <w:proofErr w:type="spellStart"/>
+      <w:r>
+        <w:rPr>
+          <w:rFonts w:ascii="Times New Roman" w:hAnsi="Times New Roman" w:cs="Times New Roman"/>
+        </w:rPr>
+        <w:t>Dirzo</w:t>
+      </w:r>
+      <w:proofErr w:type="spellEnd"/>
+      <w:r>
+        <w:rPr>
+          <w:rFonts w:ascii="Times New Roman" w:hAnsi="Times New Roman" w:cs="Times New Roman"/>
+        </w:rPr>
+        <w:t xml:space="preserve">, </w:t>
+      </w:r>
+      <w:proofErr w:type="spellStart"/>
+      <w:r>
+        <w:rPr>
+          <w:rFonts w:ascii="Times New Roman" w:hAnsi="Times New Roman" w:cs="Times New Roman"/>
+        </w:rPr>
+        <w:t>Magalay</w:t>
+      </w:r>
+      <w:proofErr w:type="spellEnd"/>
+      <w:r>
+        <w:rPr>
+          <w:rFonts w:ascii="Times New Roman" w:hAnsi="Times New Roman" w:cs="Times New Roman"/>
+        </w:rPr>
+        <w:t xml:space="preserve"> Espinoza, </w:t>
+      </w:r>
+      <w:r>
+        <w:rPr>
+          <w:rFonts w:ascii="Times New Roman" w:hAnsi="Times New Roman" w:cs="Times New Roman"/>
+        </w:rPr>
+        <w:t xml:space="preserve">Cora Johnston, Maggie </w:t>
+      </w:r>
+      <w:proofErr w:type="spellStart"/>
+      <w:r>
+        <w:rPr>
+          <w:rFonts w:ascii="Times New Roman" w:hAnsi="Times New Roman" w:cs="Times New Roman"/>
+        </w:rPr>
+        <w:t>Klope</w:t>
+      </w:r>
+      <w:proofErr w:type="spellEnd"/>
+      <w:r>
+        <w:rPr>
+          <w:rFonts w:ascii="Times New Roman" w:hAnsi="Times New Roman" w:cs="Times New Roman"/>
+        </w:rPr>
+        <w:t xml:space="preserve">, Kevin Lafferty, John McLaughlin, Marisa Morse, Carina Motta, </w:t>
+      </w:r>
+      <w:r>
+        <w:rPr>
+          <w:rFonts w:ascii="Times New Roman" w:hAnsi="Times New Roman" w:cs="Times New Roman"/>
+        </w:rPr>
+        <w:t xml:space="preserve">Kevin Park, </w:t>
+      </w:r>
+      <w:r>
+        <w:rPr>
+          <w:rFonts w:ascii="Times New Roman" w:hAnsi="Times New Roman" w:cs="Times New Roman"/>
+        </w:rPr>
+        <w:t xml:space="preserve">Katherine Plummer, Chelsea Steele, </w:t>
       </w:r>
       <w:r>
         <w:rPr>
@@ -144,12 +262,14 @@
           <w:rFonts w:ascii="Times New Roman" w:hAnsi="Times New Roman" w:cs="Times New Roman"/>
         </w:rPr>
       </w:pPr>
+      <w:proofErr w:type="spellStart"/>
       <w:r>
         <w:rPr>
           <w:rFonts w:ascii="Times New Roman" w:hAnsi="Times New Roman" w:cs="Times New Roman"/>
         </w:rPr>
         <w:t>ProcB</w:t>
       </w:r>
+      <w:proofErr w:type="spellEnd"/>
       <w:r>
         <w:rPr>
           <w:rFonts w:ascii="Times New Roman" w:hAnsi="Times New Roman" w:cs="Times New Roman"/>
@@ -1889,7 +2009,23 @@
           <w:rFonts w:ascii="Times New Roman" w:hAnsi="Times New Roman" w:cs="Times New Roman"/>
           <w:bCs/>
         </w:rPr>
-        <w:t xml:space="preserve">(e.g. </w:t>
+        <w:t>(</w:t>
+      </w:r>
+      <w:proofErr w:type="gramStart"/>
+      <w:r>
+        <w:rPr>
+          <w:rFonts w:ascii="Times New Roman" w:hAnsi="Times New Roman" w:cs="Times New Roman"/>
+          <w:bCs/>
+        </w:rPr>
+        <w:t>e.g.</w:t>
+      </w:r>
+      <w:proofErr w:type="gramEnd"/>
+      <w:r>
+        <w:rPr>
+          <w:rFonts w:ascii="Times New Roman" w:hAnsi="Times New Roman" w:cs="Times New Roman"/>
+          <w:bCs/>
+        </w:rPr>
+        <w:t xml:space="preserve"> </w:t>
       </w:r>
       <w:r>
         <w:rPr>
@@ -2100,7 +2236,23 @@
           <w:rFonts w:ascii="Times New Roman" w:hAnsi="Times New Roman" w:cs="Times New Roman"/>
           <w:bCs/>
         </w:rPr>
-        <w:t xml:space="preserve"> using a species list for Palmrya Atoll (Handler et al. 2007, McLaughlin et al. </w:t>
+        <w:t xml:space="preserve"> using a species list for </w:t>
+      </w:r>
+      <w:proofErr w:type="spellStart"/>
+      <w:r>
+        <w:rPr>
+          <w:rFonts w:ascii="Times New Roman" w:hAnsi="Times New Roman" w:cs="Times New Roman"/>
+          <w:bCs/>
+        </w:rPr>
+        <w:t>Palmrya</w:t>
+      </w:r>
+      <w:proofErr w:type="spellEnd"/>
+      <w:r>
+        <w:rPr>
+          <w:rFonts w:ascii="Times New Roman" w:hAnsi="Times New Roman" w:cs="Times New Roman"/>
+          <w:bCs/>
+        </w:rPr>
+        <w:t xml:space="preserve"> Atoll (Handler et al. 2007, McLaughlin et al. </w:t>
       </w:r>
       <w:r>
         <w:rPr>
@@ -2272,6 +2424,7 @@
         </w:rPr>
         <w:t>These predators included five arachnid species (</w:t>
       </w:r>
+      <w:proofErr w:type="spellStart"/>
       <w:r>
         <w:rPr>
           <w:rFonts w:ascii="Times New Roman" w:hAnsi="Times New Roman" w:cs="Times New Roman"/>
@@ -2279,6 +2432,7 @@
         </w:rPr>
         <w:t>Oonopidae</w:t>
       </w:r>
+      <w:proofErr w:type="spellEnd"/>
       <w:r>
         <w:rPr>
           <w:rFonts w:ascii="Times New Roman" w:hAnsi="Times New Roman" w:cs="Times New Roman"/>
@@ -2302,15 +2456,9 @@
           <w:i/>
           <w:iCs/>
         </w:rPr>
-        <w:t>Neoscona theisi</w:t>
-      </w:r>
-      <w:r>
-        <w:rPr>
-          <w:rFonts w:ascii="Times New Roman" w:hAnsi="Times New Roman" w:cs="Times New Roman"/>
-          <w:bCs/>
-        </w:rPr>
-        <w:t xml:space="preserve">, </w:t>
-      </w:r>
+        <w:t xml:space="preserve">Neoscona </w:t>
+      </w:r>
+      <w:proofErr w:type="spellStart"/>
       <w:r>
         <w:rPr>
           <w:rFonts w:ascii="Times New Roman" w:hAnsi="Times New Roman" w:cs="Times New Roman"/>
@@ -2318,8 +2466,9 @@
           <w:i/>
           <w:iCs/>
         </w:rPr>
-        <w:t>Heteropoda venatoria</w:t>
-      </w:r>
+        <w:t>theisi</w:t>
+      </w:r>
+      <w:proofErr w:type="spellEnd"/>
       <w:r>
         <w:rPr>
           <w:rFonts w:ascii="Times New Roman" w:hAnsi="Times New Roman" w:cs="Times New Roman"/>
@@ -2327,6 +2476,7 @@
         </w:rPr>
         <w:t xml:space="preserve">, </w:t>
       </w:r>
+      <w:proofErr w:type="spellStart"/>
       <w:r>
         <w:rPr>
           <w:rFonts w:ascii="Times New Roman" w:hAnsi="Times New Roman" w:cs="Times New Roman"/>
@@ -2334,15 +2484,9 @@
           <w:i/>
           <w:iCs/>
         </w:rPr>
-        <w:t>Smeringopus pallidus</w:t>
-      </w:r>
-      <w:r>
-        <w:rPr>
-          <w:rFonts w:ascii="Times New Roman" w:hAnsi="Times New Roman" w:cs="Times New Roman"/>
-          <w:bCs/>
-        </w:rPr>
-        <w:t xml:space="preserve">, and </w:t>
-      </w:r>
+        <w:t>Heteropoda</w:t>
+      </w:r>
+      <w:proofErr w:type="spellEnd"/>
       <w:r>
         <w:rPr>
           <w:rFonts w:ascii="Times New Roman" w:hAnsi="Times New Roman" w:cs="Times New Roman"/>
@@ -2350,15 +2494,9 @@
           <w:i/>
           <w:iCs/>
         </w:rPr>
-        <w:t>Scytodes longipes</w:t>
-      </w:r>
-      <w:r>
-        <w:rPr>
-          <w:rFonts w:ascii="Times New Roman" w:hAnsi="Times New Roman" w:cs="Times New Roman"/>
-          <w:bCs/>
-        </w:rPr>
-        <w:t>), one dragonfly (</w:t>
-      </w:r>
+        <w:t xml:space="preserve"> </w:t>
+      </w:r>
+      <w:proofErr w:type="spellStart"/>
       <w:r>
         <w:rPr>
           <w:rFonts w:ascii="Times New Roman" w:hAnsi="Times New Roman" w:cs="Times New Roman"/>
@@ -2366,15 +2504,17 @@
           <w:i/>
           <w:iCs/>
         </w:rPr>
-        <w:t>Pantala flavescens</w:t>
-      </w:r>
-      <w:r>
-        <w:rPr>
-          <w:rFonts w:ascii="Times New Roman" w:hAnsi="Times New Roman" w:cs="Times New Roman"/>
-          <w:bCs/>
-        </w:rPr>
-        <w:t>), one predatory katydid (</w:t>
-      </w:r>
+        <w:t>venatoria</w:t>
+      </w:r>
+      <w:proofErr w:type="spellEnd"/>
+      <w:r>
+        <w:rPr>
+          <w:rFonts w:ascii="Times New Roman" w:hAnsi="Times New Roman" w:cs="Times New Roman"/>
+          <w:bCs/>
+        </w:rPr>
+        <w:t xml:space="preserve">, </w:t>
+      </w:r>
+      <w:proofErr w:type="spellStart"/>
       <w:r>
         <w:rPr>
           <w:rFonts w:ascii="Times New Roman" w:hAnsi="Times New Roman" w:cs="Times New Roman"/>
@@ -2382,15 +2522,9 @@
           <w:i/>
           <w:iCs/>
         </w:rPr>
-        <w:t>Phisis holdhausi</w:t>
-      </w:r>
-      <w:r>
-        <w:rPr>
-          <w:rFonts w:ascii="Times New Roman" w:hAnsi="Times New Roman" w:cs="Times New Roman"/>
-          <w:bCs/>
-        </w:rPr>
-        <w:t>), one earwig (</w:t>
-      </w:r>
+        <w:t>Smeringopus</w:t>
+      </w:r>
+      <w:proofErr w:type="spellEnd"/>
       <w:r>
         <w:rPr>
           <w:rFonts w:ascii="Times New Roman" w:hAnsi="Times New Roman" w:cs="Times New Roman"/>
@@ -2398,22 +2532,16 @@
           <w:i/>
           <w:iCs/>
         </w:rPr>
-        <w:t>Euborellia annulipes</w:t>
-      </w:r>
-      <w:r>
-        <w:rPr>
-          <w:rFonts w:ascii="Times New Roman" w:hAnsi="Times New Roman" w:cs="Times New Roman"/>
-          <w:bCs/>
-        </w:rPr>
-        <w:t>), and one soil-dwelling centipede species (</w:t>
-      </w:r>
-      <w:r>
-        <w:rPr>
-          <w:rFonts w:ascii="Times New Roman" w:hAnsi="Times New Roman" w:cs="Times New Roman"/>
-          <w:bCs/>
-        </w:rPr>
-        <w:t>Geophilomorpha</w:t>
-      </w:r>
+        <w:t xml:space="preserve"> pallidus</w:t>
+      </w:r>
+      <w:r>
+        <w:rPr>
+          <w:rFonts w:ascii="Times New Roman" w:hAnsi="Times New Roman" w:cs="Times New Roman"/>
+          <w:bCs/>
+        </w:rPr>
+        <w:t xml:space="preserve">, and </w:t>
+      </w:r>
+      <w:proofErr w:type="spellStart"/>
       <w:r>
         <w:rPr>
           <w:rFonts w:ascii="Times New Roman" w:hAnsi="Times New Roman" w:cs="Times New Roman"/>
@@ -2421,6 +2549,166 @@
           <w:i/>
           <w:iCs/>
         </w:rPr>
+        <w:t>Scytodes</w:t>
+      </w:r>
+      <w:proofErr w:type="spellEnd"/>
+      <w:r>
+        <w:rPr>
+          <w:rFonts w:ascii="Times New Roman" w:hAnsi="Times New Roman" w:cs="Times New Roman"/>
+          <w:bCs/>
+          <w:i/>
+          <w:iCs/>
+        </w:rPr>
+        <w:t xml:space="preserve"> </w:t>
+      </w:r>
+      <w:proofErr w:type="spellStart"/>
+      <w:r>
+        <w:rPr>
+          <w:rFonts w:ascii="Times New Roman" w:hAnsi="Times New Roman" w:cs="Times New Roman"/>
+          <w:bCs/>
+          <w:i/>
+          <w:iCs/>
+        </w:rPr>
+        <w:t>longipes</w:t>
+      </w:r>
+      <w:proofErr w:type="spellEnd"/>
+      <w:r>
+        <w:rPr>
+          <w:rFonts w:ascii="Times New Roman" w:hAnsi="Times New Roman" w:cs="Times New Roman"/>
+          <w:bCs/>
+        </w:rPr>
+        <w:t>), one dragonfly (</w:t>
+      </w:r>
+      <w:proofErr w:type="spellStart"/>
+      <w:r>
+        <w:rPr>
+          <w:rFonts w:ascii="Times New Roman" w:hAnsi="Times New Roman" w:cs="Times New Roman"/>
+          <w:bCs/>
+          <w:i/>
+          <w:iCs/>
+        </w:rPr>
+        <w:t>Pantala</w:t>
+      </w:r>
+      <w:proofErr w:type="spellEnd"/>
+      <w:r>
+        <w:rPr>
+          <w:rFonts w:ascii="Times New Roman" w:hAnsi="Times New Roman" w:cs="Times New Roman"/>
+          <w:bCs/>
+          <w:i/>
+          <w:iCs/>
+        </w:rPr>
+        <w:t xml:space="preserve"> </w:t>
+      </w:r>
+      <w:proofErr w:type="spellStart"/>
+      <w:r>
+        <w:rPr>
+          <w:rFonts w:ascii="Times New Roman" w:hAnsi="Times New Roman" w:cs="Times New Roman"/>
+          <w:bCs/>
+          <w:i/>
+          <w:iCs/>
+        </w:rPr>
+        <w:t>flavescens</w:t>
+      </w:r>
+      <w:proofErr w:type="spellEnd"/>
+      <w:r>
+        <w:rPr>
+          <w:rFonts w:ascii="Times New Roman" w:hAnsi="Times New Roman" w:cs="Times New Roman"/>
+          <w:bCs/>
+        </w:rPr>
+        <w:t>), one predatory katydid (</w:t>
+      </w:r>
+      <w:proofErr w:type="spellStart"/>
+      <w:r>
+        <w:rPr>
+          <w:rFonts w:ascii="Times New Roman" w:hAnsi="Times New Roman" w:cs="Times New Roman"/>
+          <w:bCs/>
+          <w:i/>
+          <w:iCs/>
+        </w:rPr>
+        <w:t>Phisis</w:t>
+      </w:r>
+      <w:proofErr w:type="spellEnd"/>
+      <w:r>
+        <w:rPr>
+          <w:rFonts w:ascii="Times New Roman" w:hAnsi="Times New Roman" w:cs="Times New Roman"/>
+          <w:bCs/>
+          <w:i/>
+          <w:iCs/>
+        </w:rPr>
+        <w:t xml:space="preserve"> </w:t>
+      </w:r>
+      <w:proofErr w:type="spellStart"/>
+      <w:r>
+        <w:rPr>
+          <w:rFonts w:ascii="Times New Roman" w:hAnsi="Times New Roman" w:cs="Times New Roman"/>
+          <w:bCs/>
+          <w:i/>
+          <w:iCs/>
+        </w:rPr>
+        <w:t>holdhausi</w:t>
+      </w:r>
+      <w:proofErr w:type="spellEnd"/>
+      <w:r>
+        <w:rPr>
+          <w:rFonts w:ascii="Times New Roman" w:hAnsi="Times New Roman" w:cs="Times New Roman"/>
+          <w:bCs/>
+        </w:rPr>
+        <w:t>), one earwig (</w:t>
+      </w:r>
+      <w:proofErr w:type="spellStart"/>
+      <w:r>
+        <w:rPr>
+          <w:rFonts w:ascii="Times New Roman" w:hAnsi="Times New Roman" w:cs="Times New Roman"/>
+          <w:bCs/>
+          <w:i/>
+          <w:iCs/>
+        </w:rPr>
+        <w:t>Euborellia</w:t>
+      </w:r>
+      <w:proofErr w:type="spellEnd"/>
+      <w:r>
+        <w:rPr>
+          <w:rFonts w:ascii="Times New Roman" w:hAnsi="Times New Roman" w:cs="Times New Roman"/>
+          <w:bCs/>
+          <w:i/>
+          <w:iCs/>
+        </w:rPr>
+        <w:t xml:space="preserve"> </w:t>
+      </w:r>
+      <w:proofErr w:type="spellStart"/>
+      <w:r>
+        <w:rPr>
+          <w:rFonts w:ascii="Times New Roman" w:hAnsi="Times New Roman" w:cs="Times New Roman"/>
+          <w:bCs/>
+          <w:i/>
+          <w:iCs/>
+        </w:rPr>
+        <w:t>annulipes</w:t>
+      </w:r>
+      <w:proofErr w:type="spellEnd"/>
+      <w:r>
+        <w:rPr>
+          <w:rFonts w:ascii="Times New Roman" w:hAnsi="Times New Roman" w:cs="Times New Roman"/>
+          <w:bCs/>
+        </w:rPr>
+        <w:t>), and one soil-dwelling centipede species (</w:t>
+      </w:r>
+      <w:proofErr w:type="spellStart"/>
+      <w:r>
+        <w:rPr>
+          <w:rFonts w:ascii="Times New Roman" w:hAnsi="Times New Roman" w:cs="Times New Roman"/>
+          <w:bCs/>
+        </w:rPr>
+        <w:t>Geophilomorpha</w:t>
+      </w:r>
+      <w:proofErr w:type="spellEnd"/>
+      <w:r>
+        <w:rPr>
+          <w:rFonts w:ascii="Times New Roman" w:hAnsi="Times New Roman" w:cs="Times New Roman"/>
+          <w:bCs/>
+          <w:i/>
+          <w:iCs/>
+        </w:rPr>
         <w:t xml:space="preserve"> </w:t>
       </w:r>
       <w:r>
@@ -2487,12 +2775,21 @@
         </w:rPr>
         <w:t xml:space="preserve"> and non-active hunting (</w:t>
       </w:r>
-      <w:r>
-        <w:rPr>
-          <w:rFonts w:ascii="Times New Roman" w:hAnsi="Times New Roman" w:cs="Times New Roman"/>
-          <w:bCs/>
-        </w:rPr>
-        <w:t xml:space="preserve">e.g. </w:t>
+      <w:proofErr w:type="gramStart"/>
+      <w:r>
+        <w:rPr>
+          <w:rFonts w:ascii="Times New Roman" w:hAnsi="Times New Roman" w:cs="Times New Roman"/>
+          <w:bCs/>
+        </w:rPr>
+        <w:t>e.g.</w:t>
+      </w:r>
+      <w:proofErr w:type="gramEnd"/>
+      <w:r>
+        <w:rPr>
+          <w:rFonts w:ascii="Times New Roman" w:hAnsi="Times New Roman" w:cs="Times New Roman"/>
+          <w:bCs/>
+        </w:rPr>
+        <w:t xml:space="preserve"> </w:t>
       </w:r>
       <w:r>
         <w:rPr>
@@ -2722,7 +3019,23 @@
           <w:rFonts w:ascii="Times New Roman" w:hAnsi="Times New Roman" w:cs="Times New Roman"/>
           <w:bCs/>
         </w:rPr>
-        <w:t xml:space="preserve">samples using a modified CTAB protocol and following methods outlined in Krehenwinkel et al. </w:t>
+        <w:t xml:space="preserve">samples using a modified CTAB protocol and following methods outlined in </w:t>
+      </w:r>
+      <w:proofErr w:type="spellStart"/>
+      <w:r>
+        <w:rPr>
+          <w:rFonts w:ascii="Times New Roman" w:hAnsi="Times New Roman" w:cs="Times New Roman"/>
+          <w:bCs/>
+        </w:rPr>
+        <w:t>Krehenwinkel</w:t>
+      </w:r>
+      <w:proofErr w:type="spellEnd"/>
+      <w:r>
+        <w:rPr>
+          <w:rFonts w:ascii="Times New Roman" w:hAnsi="Times New Roman" w:cs="Times New Roman"/>
+          <w:bCs/>
+        </w:rPr>
+        <w:t xml:space="preserve"> et al. </w:t>
       </w:r>
       <w:r>
         <w:rPr>
@@ -2765,7 +3078,55 @@
           <w:rFonts w:ascii="Times New Roman" w:hAnsi="Times New Roman" w:cs="Times New Roman"/>
           <w:bCs/>
         </w:rPr>
-        <w:t xml:space="preserve">. We amplified the CO1 gene with general metazoan primers (mlCOIintf/Fol-degen-rev; </w:t>
+        <w:t>. We amplified the CO1 gene with general metazoan primers (</w:t>
+      </w:r>
+      <w:proofErr w:type="spellStart"/>
+      <w:r>
+        <w:rPr>
+          <w:rFonts w:ascii="Times New Roman" w:hAnsi="Times New Roman" w:cs="Times New Roman"/>
+          <w:bCs/>
+        </w:rPr>
+        <w:t>mlCOIintf</w:t>
+      </w:r>
+      <w:proofErr w:type="spellEnd"/>
+      <w:r>
+        <w:rPr>
+          <w:rFonts w:ascii="Times New Roman" w:hAnsi="Times New Roman" w:cs="Times New Roman"/>
+          <w:bCs/>
+        </w:rPr>
+        <w:t>/</w:t>
+      </w:r>
+      <w:proofErr w:type="spellStart"/>
+      <w:r>
+        <w:rPr>
+          <w:rFonts w:ascii="Times New Roman" w:hAnsi="Times New Roman" w:cs="Times New Roman"/>
+          <w:bCs/>
+        </w:rPr>
+        <w:t>Fol</w:t>
+      </w:r>
+      <w:proofErr w:type="spellEnd"/>
+      <w:r>
+        <w:rPr>
+          <w:rFonts w:ascii="Times New Roman" w:hAnsi="Times New Roman" w:cs="Times New Roman"/>
+          <w:bCs/>
+        </w:rPr>
+        <w:t>-</w:t>
+      </w:r>
+      <w:proofErr w:type="spellStart"/>
+      <w:r>
+        <w:rPr>
+          <w:rFonts w:ascii="Times New Roman" w:hAnsi="Times New Roman" w:cs="Times New Roman"/>
+          <w:bCs/>
+        </w:rPr>
+        <w:t>degen</w:t>
+      </w:r>
+      <w:proofErr w:type="spellEnd"/>
+      <w:r>
+        <w:rPr>
+          <w:rFonts w:ascii="Times New Roman" w:hAnsi="Times New Roman" w:cs="Times New Roman"/>
+          <w:bCs/>
+        </w:rPr>
+        <w:t xml:space="preserve">-rev; </w:t>
       </w:r>
       <w:r>
         <w:rPr>
@@ -2829,13 +3190,29 @@
           <w:rFonts w:ascii="Times New Roman" w:eastAsia="Times New Roman" w:hAnsi="Times New Roman" w:cs="Times New Roman"/>
           <w:color w:val="000000" w:themeColor="text1"/>
         </w:rPr>
-        <w:t xml:space="preserve">amples on the Illumina MiSeq platform with 250 paired-end </w:t>
-      </w:r>
+        <w:t xml:space="preserve">amples on the Illumina </w:t>
+      </w:r>
+      <w:proofErr w:type="spellStart"/>
       <w:r>
         <w:rPr>
           <w:rFonts w:ascii="Times New Roman" w:eastAsia="Times New Roman" w:hAnsi="Times New Roman" w:cs="Times New Roman"/>
           <w:color w:val="000000" w:themeColor="text1"/>
         </w:rPr>
+        <w:t>MiSeq</w:t>
+      </w:r>
+      <w:proofErr w:type="spellEnd"/>
+      <w:r>
+        <w:rPr>
+          <w:rFonts w:ascii="Times New Roman" w:eastAsia="Times New Roman" w:hAnsi="Times New Roman" w:cs="Times New Roman"/>
+          <w:color w:val="000000" w:themeColor="text1"/>
+        </w:rPr>
+        <w:t xml:space="preserve"> platform with 250 paired-end </w:t>
+      </w:r>
+      <w:r>
+        <w:rPr>
+          <w:rFonts w:ascii="Times New Roman" w:eastAsia="Times New Roman" w:hAnsi="Times New Roman" w:cs="Times New Roman"/>
+          <w:color w:val="000000" w:themeColor="text1"/>
+        </w:rPr>
         <w:t>reads.</w:t>
       </w:r>
       <w:r>
@@ -3095,8 +3472,17 @@
           <w:rFonts w:ascii="Times New Roman" w:hAnsi="Times New Roman" w:cs="Times New Roman"/>
           <w:bCs/>
         </w:rPr>
-        <w:t>) with the iNEXT</w:t>
-      </w:r>
+        <w:t xml:space="preserve">) with the </w:t>
+      </w:r>
+      <w:proofErr w:type="spellStart"/>
+      <w:r>
+        <w:rPr>
+          <w:rFonts w:ascii="Times New Roman" w:hAnsi="Times New Roman" w:cs="Times New Roman"/>
+          <w:bCs/>
+        </w:rPr>
+        <w:t>iNEXT</w:t>
+      </w:r>
+      <w:proofErr w:type="spellEnd"/>
       <w:r>
         <w:rPr>
           <w:rFonts w:ascii="Times New Roman" w:hAnsi="Times New Roman" w:cs="Times New Roman"/>
@@ -4315,7 +4701,21 @@
         <w:rPr>
           <w:rFonts w:ascii="Times New Roman" w:hAnsi="Times New Roman" w:cs="Times New Roman"/>
         </w:rPr>
-        <w:t xml:space="preserve"> dredge() function in the MuMIn package i</w:t>
+        <w:t xml:space="preserve"> dredge() function in the </w:t>
+      </w:r>
+      <w:proofErr w:type="spellStart"/>
+      <w:r>
+        <w:rPr>
+          <w:rFonts w:ascii="Times New Roman" w:hAnsi="Times New Roman" w:cs="Times New Roman"/>
+        </w:rPr>
+        <w:t>MuMIn</w:t>
+      </w:r>
+      <w:proofErr w:type="spellEnd"/>
+      <w:r>
+        <w:rPr>
+          <w:rFonts w:ascii="Times New Roman" w:hAnsi="Times New Roman" w:cs="Times New Roman"/>
+        </w:rPr>
+        <w:t xml:space="preserve"> package i</w:t>
       </w:r>
       <w:r>
         <w:rPr>
@@ -4388,13 +4788,41 @@
         <w:rPr>
           <w:rFonts w:ascii="Times New Roman" w:hAnsi="Times New Roman" w:cs="Times New Roman"/>
         </w:rPr>
-        <w:t>and chose the model with the lowest AICc value.</w:t>
-      </w:r>
-      <w:r>
-        <w:rPr>
-          <w:rFonts w:ascii="Times New Roman" w:hAnsi="Times New Roman" w:cs="Times New Roman"/>
-        </w:rPr>
-        <w:t xml:space="preserve"> To compare the three predator trait models, we performed model selection by comparing AICc values for just those three models</w:t>
+        <w:t xml:space="preserve">and chose the model with the lowest </w:t>
+      </w:r>
+      <w:proofErr w:type="spellStart"/>
+      <w:r>
+        <w:rPr>
+          <w:rFonts w:ascii="Times New Roman" w:hAnsi="Times New Roman" w:cs="Times New Roman"/>
+        </w:rPr>
+        <w:t>AICc</w:t>
+      </w:r>
+      <w:proofErr w:type="spellEnd"/>
+      <w:r>
+        <w:rPr>
+          <w:rFonts w:ascii="Times New Roman" w:hAnsi="Times New Roman" w:cs="Times New Roman"/>
+        </w:rPr>
+        <w:t xml:space="preserve"> value.</w:t>
+      </w:r>
+      <w:r>
+        <w:rPr>
+          <w:rFonts w:ascii="Times New Roman" w:hAnsi="Times New Roman" w:cs="Times New Roman"/>
+        </w:rPr>
+        <w:t xml:space="preserve"> To compare the three predator trait models, we performed model selection by comparing </w:t>
+      </w:r>
+      <w:proofErr w:type="spellStart"/>
+      <w:r>
+        <w:rPr>
+          <w:rFonts w:ascii="Times New Roman" w:hAnsi="Times New Roman" w:cs="Times New Roman"/>
+        </w:rPr>
+        <w:t>AICc</w:t>
+      </w:r>
+      <w:proofErr w:type="spellEnd"/>
+      <w:r>
+        <w:rPr>
+          <w:rFonts w:ascii="Times New Roman" w:hAnsi="Times New Roman" w:cs="Times New Roman"/>
+        </w:rPr>
+        <w:t xml:space="preserve"> values for just those three models</w:t>
       </w:r>
       <w:r>
         <w:rPr>
@@ -4430,7 +4858,21 @@
         <w:rPr>
           <w:rFonts w:ascii="Times New Roman" w:hAnsi="Times New Roman" w:cs="Times New Roman"/>
         </w:rPr>
-        <w:t xml:space="preserve"> using the DHARMa package in R (</w:t>
+        <w:t xml:space="preserve"> using the </w:t>
+      </w:r>
+      <w:proofErr w:type="spellStart"/>
+      <w:r>
+        <w:rPr>
+          <w:rFonts w:ascii="Times New Roman" w:hAnsi="Times New Roman" w:cs="Times New Roman"/>
+        </w:rPr>
+        <w:t>DHARMa</w:t>
+      </w:r>
+      <w:proofErr w:type="spellEnd"/>
+      <w:r>
+        <w:rPr>
+          <w:rFonts w:ascii="Times New Roman" w:hAnsi="Times New Roman" w:cs="Times New Roman"/>
+        </w:rPr>
+        <w:t xml:space="preserve"> package in R (</w:t>
       </w:r>
       <w:r>
         <w:rPr>
@@ -4515,7 +4957,29 @@
         <w:rPr>
           <w:rFonts w:ascii="Times New Roman" w:hAnsi="Times New Roman" w:cs="Times New Roman"/>
         </w:rPr>
-        <w:t>models with the anova() function in R. The color palette</w:t>
+        <w:t xml:space="preserve">models with the </w:t>
+      </w:r>
+      <w:proofErr w:type="spellStart"/>
+      <w:proofErr w:type="gramStart"/>
+      <w:r>
+        <w:rPr>
+          <w:rFonts w:ascii="Times New Roman" w:hAnsi="Times New Roman" w:cs="Times New Roman"/>
+        </w:rPr>
+        <w:t>anova</w:t>
+      </w:r>
+      <w:proofErr w:type="spellEnd"/>
+      <w:r>
+        <w:rPr>
+          <w:rFonts w:ascii="Times New Roman" w:hAnsi="Times New Roman" w:cs="Times New Roman"/>
+        </w:rPr>
+        <w:t>(</w:t>
+      </w:r>
+      <w:proofErr w:type="gramEnd"/>
+      <w:r>
+        <w:rPr>
+          <w:rFonts w:ascii="Times New Roman" w:hAnsi="Times New Roman" w:cs="Times New Roman"/>
+        </w:rPr>
+        <w:t>) function in R. The color palette</w:t>
       </w:r>
       <w:r>
         <w:rPr>
@@ -4527,7 +4991,21 @@
         <w:rPr>
           <w:rFonts w:ascii="Times New Roman" w:hAnsi="Times New Roman" w:cs="Times New Roman"/>
         </w:rPr>
-        <w:t xml:space="preserve"> from the calecopal package (</w:t>
+        <w:t xml:space="preserve"> from the </w:t>
+      </w:r>
+      <w:proofErr w:type="spellStart"/>
+      <w:r>
+        <w:rPr>
+          <w:rFonts w:ascii="Times New Roman" w:hAnsi="Times New Roman" w:cs="Times New Roman"/>
+        </w:rPr>
+        <w:t>calecopal</w:t>
+      </w:r>
+      <w:proofErr w:type="spellEnd"/>
+      <w:r>
+        <w:rPr>
+          <w:rFonts w:ascii="Times New Roman" w:hAnsi="Times New Roman" w:cs="Times New Roman"/>
+        </w:rPr>
+        <w:t xml:space="preserve"> package (</w:t>
       </w:r>
       <w:r>
         <w:rPr>
@@ -4826,7 +5304,21 @@
           <w:rFonts w:ascii="Times New Roman" w:hAnsi="Times New Roman" w:cs="Times New Roman"/>
           <w:bCs/>
         </w:rPr>
-        <w:t xml:space="preserve">n = 75 prey families; </w:t>
+        <w:t xml:space="preserve">n = </w:t>
+      </w:r>
+      <w:r>
+        <w:rPr>
+          <w:rFonts w:ascii="Times New Roman" w:hAnsi="Times New Roman" w:cs="Times New Roman"/>
+          <w:bCs/>
+        </w:rPr>
+        <w:t>55</w:t>
+      </w:r>
+      <w:r>
+        <w:rPr>
+          <w:rFonts w:ascii="Times New Roman" w:hAnsi="Times New Roman" w:cs="Times New Roman"/>
+          <w:bCs/>
+        </w:rPr>
+        <w:t xml:space="preserve"> prey families; </w:t>
       </w:r>
       <w:r>
         <w:rPr>
@@ -5123,7 +5615,23 @@
         <w:rPr>
           <w:rFonts w:ascii="Times New Roman" w:hAnsi="Times New Roman" w:cs="Times New Roman"/>
         </w:rPr>
-        <w:t xml:space="preserve"> smaller predator:prey size ratios</w:t>
+        <w:t xml:space="preserve"> smaller </w:t>
+      </w:r>
+      <w:proofErr w:type="spellStart"/>
+      <w:proofErr w:type="gramStart"/>
+      <w:r>
+        <w:rPr>
+          <w:rFonts w:ascii="Times New Roman" w:hAnsi="Times New Roman" w:cs="Times New Roman"/>
+        </w:rPr>
+        <w:t>predator:prey</w:t>
+      </w:r>
+      <w:proofErr w:type="spellEnd"/>
+      <w:proofErr w:type="gramEnd"/>
+      <w:r>
+        <w:rPr>
+          <w:rFonts w:ascii="Times New Roman" w:hAnsi="Times New Roman" w:cs="Times New Roman"/>
+        </w:rPr>
+        <w:t xml:space="preserve"> size ratios</w:t>
       </w:r>
       <w:r>
         <w:rPr>
@@ -5171,7 +5679,21 @@
         <w:rPr>
           <w:rFonts w:ascii="Times New Roman" w:hAnsi="Times New Roman" w:cs="Times New Roman"/>
         </w:rPr>
-        <w:t xml:space="preserve"> for non web-builders versus </w:t>
+        <w:t xml:space="preserve"> for </w:t>
+      </w:r>
+      <w:proofErr w:type="spellStart"/>
+      <w:r>
+        <w:rPr>
+          <w:rFonts w:ascii="Times New Roman" w:hAnsi="Times New Roman" w:cs="Times New Roman"/>
+        </w:rPr>
+        <w:t>non web</w:t>
+      </w:r>
+      <w:proofErr w:type="spellEnd"/>
+      <w:r>
+        <w:rPr>
+          <w:rFonts w:ascii="Times New Roman" w:hAnsi="Times New Roman" w:cs="Times New Roman"/>
+        </w:rPr>
+        <w:t xml:space="preserve">-builders versus </w:t>
       </w:r>
       <w:r>
         <w:rPr>
@@ -5785,33 +6307,71 @@
         </w:rPr>
         <w:t xml:space="preserve">“gape-limited”, </w:t>
       </w:r>
-      <w:r>
-        <w:rPr>
-          <w:rFonts w:ascii="Times New Roman" w:hAnsi="Times New Roman" w:cs="Times New Roman"/>
-        </w:rPr>
-        <w:t xml:space="preserve">e.g. </w:t>
-      </w:r>
+      <w:proofErr w:type="gramStart"/>
+      <w:r>
+        <w:rPr>
+          <w:rFonts w:ascii="Times New Roman" w:hAnsi="Times New Roman" w:cs="Times New Roman"/>
+        </w:rPr>
+        <w:t>e.g.</w:t>
+      </w:r>
+      <w:proofErr w:type="gramEnd"/>
+      <w:r>
+        <w:rPr>
+          <w:rFonts w:ascii="Times New Roman" w:hAnsi="Times New Roman" w:cs="Times New Roman"/>
+        </w:rPr>
+        <w:t xml:space="preserve"> </w:t>
+      </w:r>
+      <w:proofErr w:type="spellStart"/>
       <w:r>
         <w:rPr>
           <w:rFonts w:ascii="Times New Roman" w:hAnsi="Times New Roman" w:cs="Times New Roman"/>
           <w:i/>
           <w:iCs/>
         </w:rPr>
-        <w:t>Pantala flavescens</w:t>
-      </w:r>
-      <w:r>
-        <w:rPr>
-          <w:rFonts w:ascii="Times New Roman" w:hAnsi="Times New Roman" w:cs="Times New Roman"/>
-        </w:rPr>
-        <w:t xml:space="preserve"> and </w:t>
-      </w:r>
+        <w:t>Pantala</w:t>
+      </w:r>
+      <w:proofErr w:type="spellEnd"/>
       <w:r>
         <w:rPr>
           <w:rFonts w:ascii="Times New Roman" w:hAnsi="Times New Roman" w:cs="Times New Roman"/>
           <w:i/>
           <w:iCs/>
         </w:rPr>
-        <w:t xml:space="preserve">Geophilomorpha </w:t>
+        <w:t xml:space="preserve"> </w:t>
+      </w:r>
+      <w:proofErr w:type="spellStart"/>
+      <w:r>
+        <w:rPr>
+          <w:rFonts w:ascii="Times New Roman" w:hAnsi="Times New Roman" w:cs="Times New Roman"/>
+          <w:i/>
+          <w:iCs/>
+        </w:rPr>
+        <w:t>flavescens</w:t>
+      </w:r>
+      <w:proofErr w:type="spellEnd"/>
+      <w:r>
+        <w:rPr>
+          <w:rFonts w:ascii="Times New Roman" w:hAnsi="Times New Roman" w:cs="Times New Roman"/>
+        </w:rPr>
+        <w:t xml:space="preserve"> and </w:t>
+      </w:r>
+      <w:proofErr w:type="spellStart"/>
+      <w:r>
+        <w:rPr>
+          <w:rFonts w:ascii="Times New Roman" w:hAnsi="Times New Roman" w:cs="Times New Roman"/>
+          <w:i/>
+          <w:iCs/>
+        </w:rPr>
+        <w:t>Geophilomorpha</w:t>
+      </w:r>
+      <w:proofErr w:type="spellEnd"/>
+      <w:r>
+        <w:rPr>
+          <w:rFonts w:ascii="Times New Roman" w:hAnsi="Times New Roman" w:cs="Times New Roman"/>
+          <w:i/>
+          <w:iCs/>
+        </w:rPr>
+        <w:t xml:space="preserve"> </w:t>
       </w:r>
       <w:r>
         <w:rPr>
@@ -5877,7 +6437,35 @@
         <w:rPr>
           <w:rFonts w:ascii="Times New Roman" w:hAnsi="Times New Roman" w:cs="Times New Roman"/>
         </w:rPr>
-        <w:t xml:space="preserve"> “tools” such as webs (e.g. Oonopidae sp)</w:t>
+        <w:t xml:space="preserve"> “tools” such as webs (e.g. </w:t>
+      </w:r>
+      <w:proofErr w:type="spellStart"/>
+      <w:r>
+        <w:rPr>
+          <w:rFonts w:ascii="Times New Roman" w:hAnsi="Times New Roman" w:cs="Times New Roman"/>
+        </w:rPr>
+        <w:t>Oonopidae</w:t>
+      </w:r>
+      <w:proofErr w:type="spellEnd"/>
+      <w:r>
+        <w:rPr>
+          <w:rFonts w:ascii="Times New Roman" w:hAnsi="Times New Roman" w:cs="Times New Roman"/>
+        </w:rPr>
+        <w:t xml:space="preserve"> </w:t>
+      </w:r>
+      <w:proofErr w:type="spellStart"/>
+      <w:r>
+        <w:rPr>
+          <w:rFonts w:ascii="Times New Roman" w:hAnsi="Times New Roman" w:cs="Times New Roman"/>
+        </w:rPr>
+        <w:t>sp</w:t>
+      </w:r>
+      <w:proofErr w:type="spellEnd"/>
+      <w:r>
+        <w:rPr>
+          <w:rFonts w:ascii="Times New Roman" w:hAnsi="Times New Roman" w:cs="Times New Roman"/>
+        </w:rPr>
+        <w:t>)</w:t>
       </w:r>
       <w:r>
         <w:rPr>
@@ -7014,7 +7602,55 @@
           <w:rFonts w:ascii="Times New Roman" w:hAnsi="Times New Roman" w:cs="Times New Roman"/>
           <w:bCs/>
         </w:rPr>
-        <w:t xml:space="preserve">. We would like to thank the U.S. Fish and Wildlife Service and Palmyra Atoll Research Consortium for supporting field work for this project. We would like to thank Dr. Ryoko Oono for use of her laboratory space and equipment. We acknowledge the use of the Biological Nanostructures Laboratory within the California NanoSystems Institute, supported by the University of California (UC) Santa Barbara and the University of California Office of the President. We especially thank Dr. Jennifer Smith, manager of the Biological Nanostructures Laboratory for her assistance in preparing and troubleshooting our samples. We </w:t>
+        <w:t xml:space="preserve">. We would like to thank the U.S. Fish and Wildlife Service and Palmyra Atoll Research Consortium for supporting field work for this project. We would like to thank Dr. </w:t>
+      </w:r>
+      <w:proofErr w:type="spellStart"/>
+      <w:r>
+        <w:rPr>
+          <w:rFonts w:ascii="Times New Roman" w:hAnsi="Times New Roman" w:cs="Times New Roman"/>
+          <w:bCs/>
+        </w:rPr>
+        <w:t>Ryoko</w:t>
+      </w:r>
+      <w:proofErr w:type="spellEnd"/>
+      <w:r>
+        <w:rPr>
+          <w:rFonts w:ascii="Times New Roman" w:hAnsi="Times New Roman" w:cs="Times New Roman"/>
+          <w:bCs/>
+        </w:rPr>
+        <w:t xml:space="preserve"> </w:t>
+      </w:r>
+      <w:proofErr w:type="spellStart"/>
+      <w:r>
+        <w:rPr>
+          <w:rFonts w:ascii="Times New Roman" w:hAnsi="Times New Roman" w:cs="Times New Roman"/>
+          <w:bCs/>
+        </w:rPr>
+        <w:t>Oono</w:t>
+      </w:r>
+      <w:proofErr w:type="spellEnd"/>
+      <w:r>
+        <w:rPr>
+          <w:rFonts w:ascii="Times New Roman" w:hAnsi="Times New Roman" w:cs="Times New Roman"/>
+          <w:bCs/>
+        </w:rPr>
+        <w:t xml:space="preserve"> for use of her laboratory space and equipment. We acknowledge the use of the Biological Nanostructures Laboratory within the California </w:t>
+      </w:r>
+      <w:proofErr w:type="spellStart"/>
+      <w:r>
+        <w:rPr>
+          <w:rFonts w:ascii="Times New Roman" w:hAnsi="Times New Roman" w:cs="Times New Roman"/>
+          <w:bCs/>
+        </w:rPr>
+        <w:t>NanoSystems</w:t>
+      </w:r>
+      <w:proofErr w:type="spellEnd"/>
+      <w:r>
+        <w:rPr>
+          <w:rFonts w:ascii="Times New Roman" w:hAnsi="Times New Roman" w:cs="Times New Roman"/>
+          <w:bCs/>
+        </w:rPr>
+        <w:t xml:space="preserve"> Institute, supported by the University of California (UC) Santa Barbara and the University of California Office of the President. We especially thank Dr. Jennifer Smith, manager of the Biological Nanostructures Laboratory for her assistance in preparing and troubleshooting our samples. We </w:t>
       </w:r>
       <w:r>
         <w:rPr>
@@ -7022,7 +7658,23 @@
           <w:bCs/>
         </w:rPr>
         <w:lastRenderedPageBreak/>
-        <w:t xml:space="preserve">acknowledge the use of computational facilities at the Center for Scientific Computing (CSC), which was purchased with funds from the National Science Foundation (CNS-1725797) and is supported by the California NanoSystems Institute and the Materials Research Science and Engineering Center (MRSEC; NSF DMR 1720256) at UC Santa Barbara. We thank </w:t>
+        <w:t xml:space="preserve">acknowledge the use of computational facilities at the Center for Scientific Computing (CSC), which was purchased with funds from the National Science Foundation (CNS-1725797) and is supported by the California </w:t>
+      </w:r>
+      <w:proofErr w:type="spellStart"/>
+      <w:r>
+        <w:rPr>
+          <w:rFonts w:ascii="Times New Roman" w:hAnsi="Times New Roman" w:cs="Times New Roman"/>
+          <w:bCs/>
+        </w:rPr>
+        <w:t>NanoSystems</w:t>
+      </w:r>
+      <w:proofErr w:type="spellEnd"/>
+      <w:r>
+        <w:rPr>
+          <w:rFonts w:ascii="Times New Roman" w:hAnsi="Times New Roman" w:cs="Times New Roman"/>
+          <w:bCs/>
+        </w:rPr>
+        <w:t xml:space="preserve"> Institute and the Materials Research Science and Engineering Center (MRSEC; NSF DMR 1720256) at UC Santa Barbara. We thank </w:t>
       </w:r>
       <w:r>
         <w:rPr>
@@ -7043,14 +7695,762 @@
           <w:rFonts w:ascii="Times New Roman" w:hAnsi="Times New Roman" w:cs="Times New Roman"/>
           <w:bCs/>
         </w:rPr>
-        <w:t xml:space="preserve">G. Titcomb, </w:t>
-      </w:r>
-      <w:r>
-        <w:rPr>
-          <w:rFonts w:ascii="Times New Roman" w:hAnsi="Times New Roman" w:cs="Times New Roman"/>
-          <w:bCs/>
-        </w:rPr>
-        <w:t xml:space="preserve">H. Lowman, C. Jerde, M. Lee, and R. Ramiro for help in aspects of this manuscript, including statistics, bioinformatics, framing, and editing. We thank XX anonymous reviewers for help revising this manuscript. This is publication number PARC-XXX from the Palmyra Atoll Research Consortium. </w:t>
+        <w:t xml:space="preserve">G. </w:t>
+      </w:r>
+      <w:proofErr w:type="spellStart"/>
+      <w:r>
+        <w:rPr>
+          <w:rFonts w:ascii="Times New Roman" w:hAnsi="Times New Roman" w:cs="Times New Roman"/>
+          <w:bCs/>
+        </w:rPr>
+        <w:t>Titcomb</w:t>
+      </w:r>
+      <w:proofErr w:type="spellEnd"/>
+      <w:r>
+        <w:rPr>
+          <w:rFonts w:ascii="Times New Roman" w:hAnsi="Times New Roman" w:cs="Times New Roman"/>
+          <w:bCs/>
+        </w:rPr>
+        <w:t xml:space="preserve">, </w:t>
+      </w:r>
+      <w:r>
+        <w:rPr>
+          <w:rFonts w:ascii="Times New Roman" w:hAnsi="Times New Roman" w:cs="Times New Roman"/>
+          <w:bCs/>
+        </w:rPr>
+        <w:t xml:space="preserve">H. Lowman, C. </w:t>
+      </w:r>
+      <w:proofErr w:type="spellStart"/>
+      <w:r>
+        <w:rPr>
+          <w:rFonts w:ascii="Times New Roman" w:hAnsi="Times New Roman" w:cs="Times New Roman"/>
+          <w:bCs/>
+        </w:rPr>
+        <w:t>Jerde</w:t>
+      </w:r>
+      <w:proofErr w:type="spellEnd"/>
+      <w:r>
+        <w:rPr>
+          <w:rFonts w:ascii="Times New Roman" w:hAnsi="Times New Roman" w:cs="Times New Roman"/>
+          <w:bCs/>
+        </w:rPr>
+        <w:t xml:space="preserve">, M. Lee, and R. Ramiro for help in aspects of this manuscript, including statistics, bioinformatics, framing, and editing. We thank XX anonymous reviewers for help revising this manuscript. This is publication number PARC-XXX from the Palmyra Atoll Research Consortium. </w:t>
+      </w:r>
+    </w:p>
+    <w:p>
+      <w:pPr>
+        <w:rPr>
+          <w:rFonts w:ascii="Times New Roman" w:hAnsi="Times New Roman" w:cs="Times New Roman"/>
+          <w:bCs/>
+        </w:rPr>
+      </w:pPr>
+    </w:p>
+    <w:p>
+      <w:pPr>
+        <w:rPr>
+          <w:rFonts w:ascii="Times New Roman" w:hAnsi="Times New Roman" w:cs="Times New Roman"/>
+          <w:b/>
+        </w:rPr>
+      </w:pPr>
+      <w:r>
+        <w:rPr>
+          <w:rFonts w:ascii="Times New Roman" w:hAnsi="Times New Roman" w:cs="Times New Roman"/>
+          <w:b/>
+        </w:rPr>
+        <w:t>Author Contributions</w:t>
+      </w:r>
+    </w:p>
+    <w:p>
+      <w:pPr>
+        <w:rPr>
+          <w:rFonts w:ascii="Times New Roman" w:hAnsi="Times New Roman" w:cs="Times New Roman"/>
+        </w:rPr>
+      </w:pPr>
+      <w:r>
+        <w:rPr>
+          <w:rFonts w:ascii="Times New Roman" w:hAnsi="Times New Roman" w:cs="Times New Roman"/>
+        </w:rPr>
+        <w:t>AM-</w:t>
+      </w:r>
+      <w:proofErr w:type="spellStart"/>
+      <w:r>
+        <w:rPr>
+          <w:rFonts w:ascii="Times New Roman" w:hAnsi="Times New Roman" w:cs="Times New Roman"/>
+        </w:rPr>
+        <w:t>tK</w:t>
+      </w:r>
+      <w:proofErr w:type="spellEnd"/>
+      <w:r>
+        <w:rPr>
+          <w:rFonts w:ascii="Times New Roman" w:hAnsi="Times New Roman" w:cs="Times New Roman"/>
+        </w:rPr>
+        <w:t xml:space="preserve">, AA, and HY </w:t>
+      </w:r>
+      <w:r>
+        <w:rPr>
+          <w:rFonts w:ascii="Times New Roman" w:hAnsi="Times New Roman" w:cs="Times New Roman"/>
+          <w:highlight w:val="darkCyan"/>
+        </w:rPr>
+        <w:t>conceived</w:t>
+      </w:r>
+      <w:r>
+        <w:rPr>
+          <w:rFonts w:ascii="Times New Roman" w:hAnsi="Times New Roman" w:cs="Times New Roman"/>
+        </w:rPr>
+        <w:t xml:space="preserve"> the ideas of this study</w:t>
+      </w:r>
+      <w:r>
+        <w:rPr>
+          <w:rFonts w:ascii="Times New Roman" w:hAnsi="Times New Roman" w:cs="Times New Roman"/>
+        </w:rPr>
+        <w:t>. HY, AA,</w:t>
+      </w:r>
+      <w:r>
+        <w:rPr>
+          <w:rFonts w:ascii="Times New Roman" w:hAnsi="Times New Roman" w:cs="Times New Roman"/>
+        </w:rPr>
+        <w:t xml:space="preserve"> </w:t>
+      </w:r>
+      <w:r>
+        <w:rPr>
+          <w:rFonts w:ascii="Times New Roman" w:hAnsi="Times New Roman" w:cs="Times New Roman"/>
+        </w:rPr>
+        <w:t xml:space="preserve">KL, and JM provided input on predator sample collection. </w:t>
+      </w:r>
+      <w:r>
+        <w:rPr>
+          <w:rFonts w:ascii="Times New Roman" w:hAnsi="Times New Roman" w:cs="Times New Roman"/>
+        </w:rPr>
+        <w:t xml:space="preserve">AMtK, </w:t>
+      </w:r>
+      <w:proofErr w:type="gramStart"/>
+      <w:r>
+        <w:rPr>
+          <w:rFonts w:ascii="Times New Roman" w:hAnsi="Times New Roman" w:cs="Times New Roman"/>
+        </w:rPr>
+        <w:t>An</w:t>
+      </w:r>
+      <w:proofErr w:type="gramEnd"/>
+      <w:r>
+        <w:rPr>
+          <w:rFonts w:ascii="Times New Roman" w:hAnsi="Times New Roman" w:cs="Times New Roman"/>
+        </w:rPr>
+        <w:t xml:space="preserve"> Bui, </w:t>
+      </w:r>
+      <w:proofErr w:type="spellStart"/>
+      <w:r>
+        <w:rPr>
+          <w:rFonts w:ascii="Times New Roman" w:hAnsi="Times New Roman" w:cs="Times New Roman"/>
+        </w:rPr>
+        <w:t>EForbes</w:t>
+      </w:r>
+      <w:proofErr w:type="spellEnd"/>
+      <w:r>
+        <w:rPr>
+          <w:rFonts w:ascii="Times New Roman" w:hAnsi="Times New Roman" w:cs="Times New Roman"/>
+        </w:rPr>
+        <w:t xml:space="preserve">, </w:t>
+      </w:r>
+      <w:proofErr w:type="spellStart"/>
+      <w:r>
+        <w:rPr>
+          <w:rFonts w:ascii="Times New Roman" w:hAnsi="Times New Roman" w:cs="Times New Roman"/>
+        </w:rPr>
+        <w:t>DOrr</w:t>
+      </w:r>
+      <w:proofErr w:type="spellEnd"/>
+      <w:r>
+        <w:rPr>
+          <w:rFonts w:ascii="Times New Roman" w:hAnsi="Times New Roman" w:cs="Times New Roman"/>
+        </w:rPr>
+        <w:t xml:space="preserve">, </w:t>
+      </w:r>
+      <w:proofErr w:type="spellStart"/>
+      <w:r>
+        <w:rPr>
+          <w:rFonts w:ascii="Times New Roman" w:hAnsi="Times New Roman" w:cs="Times New Roman"/>
+        </w:rPr>
+        <w:t>MLee</w:t>
+      </w:r>
+      <w:proofErr w:type="spellEnd"/>
+      <w:r>
+        <w:rPr>
+          <w:rFonts w:ascii="Times New Roman" w:hAnsi="Times New Roman" w:cs="Times New Roman"/>
+        </w:rPr>
+        <w:t xml:space="preserve">, </w:t>
+      </w:r>
+      <w:proofErr w:type="spellStart"/>
+      <w:r>
+        <w:rPr>
+          <w:rFonts w:ascii="Times New Roman" w:hAnsi="Times New Roman" w:cs="Times New Roman"/>
+        </w:rPr>
+        <w:t>TBogar</w:t>
+      </w:r>
+      <w:proofErr w:type="spellEnd"/>
+      <w:r>
+        <w:rPr>
+          <w:rFonts w:ascii="Times New Roman" w:hAnsi="Times New Roman" w:cs="Times New Roman"/>
+        </w:rPr>
+        <w:t xml:space="preserve">, </w:t>
+      </w:r>
+      <w:proofErr w:type="spellStart"/>
+      <w:r>
+        <w:rPr>
+          <w:rFonts w:ascii="Times New Roman" w:hAnsi="Times New Roman" w:cs="Times New Roman"/>
+        </w:rPr>
+        <w:t>JChildress</w:t>
+      </w:r>
+      <w:proofErr w:type="spellEnd"/>
+      <w:r>
+        <w:rPr>
+          <w:rFonts w:ascii="Times New Roman" w:hAnsi="Times New Roman" w:cs="Times New Roman"/>
+        </w:rPr>
+        <w:t xml:space="preserve">, </w:t>
+      </w:r>
+      <w:proofErr w:type="spellStart"/>
+      <w:r>
+        <w:rPr>
+          <w:rFonts w:ascii="Times New Roman" w:hAnsi="Times New Roman" w:cs="Times New Roman"/>
+        </w:rPr>
+        <w:t>RDirzo</w:t>
+      </w:r>
+      <w:proofErr w:type="spellEnd"/>
+      <w:r>
+        <w:rPr>
+          <w:rFonts w:ascii="Times New Roman" w:hAnsi="Times New Roman" w:cs="Times New Roman"/>
+        </w:rPr>
+        <w:t xml:space="preserve">, </w:t>
+      </w:r>
+      <w:proofErr w:type="spellStart"/>
+      <w:r>
+        <w:rPr>
+          <w:rFonts w:ascii="Times New Roman" w:hAnsi="Times New Roman" w:cs="Times New Roman"/>
+        </w:rPr>
+        <w:t>MEspinoza</w:t>
+      </w:r>
+      <w:proofErr w:type="spellEnd"/>
+      <w:r>
+        <w:rPr>
+          <w:rFonts w:ascii="Times New Roman" w:hAnsi="Times New Roman" w:cs="Times New Roman"/>
+        </w:rPr>
+        <w:t xml:space="preserve">, </w:t>
+      </w:r>
+      <w:proofErr w:type="spellStart"/>
+      <w:r>
+        <w:rPr>
+          <w:rFonts w:ascii="Times New Roman" w:hAnsi="Times New Roman" w:cs="Times New Roman"/>
+        </w:rPr>
+        <w:t>CJohnston</w:t>
+      </w:r>
+      <w:proofErr w:type="spellEnd"/>
+      <w:r>
+        <w:rPr>
+          <w:rFonts w:ascii="Times New Roman" w:hAnsi="Times New Roman" w:cs="Times New Roman"/>
+        </w:rPr>
+        <w:t xml:space="preserve">, </w:t>
+      </w:r>
+      <w:proofErr w:type="spellStart"/>
+      <w:r>
+        <w:rPr>
+          <w:rFonts w:ascii="Times New Roman" w:hAnsi="Times New Roman" w:cs="Times New Roman"/>
+        </w:rPr>
+        <w:t>MKlope</w:t>
+      </w:r>
+      <w:proofErr w:type="spellEnd"/>
+      <w:r>
+        <w:rPr>
+          <w:rFonts w:ascii="Times New Roman" w:hAnsi="Times New Roman" w:cs="Times New Roman"/>
+        </w:rPr>
+        <w:t xml:space="preserve">, </w:t>
+      </w:r>
+      <w:proofErr w:type="spellStart"/>
+      <w:r>
+        <w:rPr>
+          <w:rFonts w:ascii="Times New Roman" w:hAnsi="Times New Roman" w:cs="Times New Roman"/>
+        </w:rPr>
+        <w:t>KLafferty</w:t>
+      </w:r>
+      <w:proofErr w:type="spellEnd"/>
+      <w:r>
+        <w:rPr>
+          <w:rFonts w:ascii="Times New Roman" w:hAnsi="Times New Roman" w:cs="Times New Roman"/>
+        </w:rPr>
+        <w:t xml:space="preserve">, </w:t>
+      </w:r>
+      <w:proofErr w:type="spellStart"/>
+      <w:r>
+        <w:rPr>
+          <w:rFonts w:ascii="Times New Roman" w:hAnsi="Times New Roman" w:cs="Times New Roman"/>
+        </w:rPr>
+        <w:t>JMcLaughlin</w:t>
+      </w:r>
+      <w:proofErr w:type="spellEnd"/>
+      <w:r>
+        <w:rPr>
+          <w:rFonts w:ascii="Times New Roman" w:hAnsi="Times New Roman" w:cs="Times New Roman"/>
+        </w:rPr>
+        <w:t xml:space="preserve">, </w:t>
+      </w:r>
+      <w:proofErr w:type="spellStart"/>
+      <w:r>
+        <w:rPr>
+          <w:rFonts w:ascii="Times New Roman" w:hAnsi="Times New Roman" w:cs="Times New Roman"/>
+        </w:rPr>
+        <w:t>MMorse</w:t>
+      </w:r>
+      <w:proofErr w:type="spellEnd"/>
+      <w:r>
+        <w:rPr>
+          <w:rFonts w:ascii="Times New Roman" w:hAnsi="Times New Roman" w:cs="Times New Roman"/>
+        </w:rPr>
+        <w:t xml:space="preserve">, </w:t>
+      </w:r>
+      <w:proofErr w:type="spellStart"/>
+      <w:r>
+        <w:rPr>
+          <w:rFonts w:ascii="Times New Roman" w:hAnsi="Times New Roman" w:cs="Times New Roman"/>
+        </w:rPr>
+        <w:t>CMotta</w:t>
+      </w:r>
+      <w:proofErr w:type="spellEnd"/>
+      <w:r>
+        <w:rPr>
+          <w:rFonts w:ascii="Times New Roman" w:hAnsi="Times New Roman" w:cs="Times New Roman"/>
+        </w:rPr>
+        <w:t xml:space="preserve">, </w:t>
+      </w:r>
+      <w:proofErr w:type="spellStart"/>
+      <w:r>
+        <w:rPr>
+          <w:rFonts w:ascii="Times New Roman" w:hAnsi="Times New Roman" w:cs="Times New Roman"/>
+        </w:rPr>
+        <w:t>KPlummer</w:t>
+      </w:r>
+      <w:proofErr w:type="spellEnd"/>
+      <w:r>
+        <w:rPr>
+          <w:rFonts w:ascii="Times New Roman" w:hAnsi="Times New Roman" w:cs="Times New Roman"/>
+        </w:rPr>
+        <w:t xml:space="preserve">, and </w:t>
+      </w:r>
+      <w:proofErr w:type="spellStart"/>
+      <w:r>
+        <w:rPr>
+          <w:rFonts w:ascii="Times New Roman" w:hAnsi="Times New Roman" w:cs="Times New Roman"/>
+        </w:rPr>
+        <w:t>DWeber</w:t>
+      </w:r>
+      <w:proofErr w:type="spellEnd"/>
+      <w:r>
+        <w:rPr>
+          <w:rFonts w:ascii="Times New Roman" w:hAnsi="Times New Roman" w:cs="Times New Roman"/>
+        </w:rPr>
+        <w:t xml:space="preserve"> conducted </w:t>
+      </w:r>
+      <w:r>
+        <w:rPr>
+          <w:rFonts w:ascii="Times New Roman" w:hAnsi="Times New Roman" w:cs="Times New Roman"/>
+          <w:highlight w:val="darkCyan"/>
+        </w:rPr>
+        <w:t>field work</w:t>
+      </w:r>
+      <w:r>
+        <w:rPr>
+          <w:rFonts w:ascii="Times New Roman" w:hAnsi="Times New Roman" w:cs="Times New Roman"/>
+        </w:rPr>
+        <w:t xml:space="preserve"> for this study. AM-</w:t>
+      </w:r>
+      <w:proofErr w:type="spellStart"/>
+      <w:r>
+        <w:rPr>
+          <w:rFonts w:ascii="Times New Roman" w:hAnsi="Times New Roman" w:cs="Times New Roman"/>
+        </w:rPr>
+        <w:t>tK</w:t>
+      </w:r>
+      <w:proofErr w:type="spellEnd"/>
+      <w:r>
+        <w:rPr>
+          <w:rFonts w:ascii="Times New Roman" w:hAnsi="Times New Roman" w:cs="Times New Roman"/>
+        </w:rPr>
+        <w:t xml:space="preserve"> did all </w:t>
+      </w:r>
+      <w:r>
+        <w:rPr>
+          <w:rFonts w:ascii="Times New Roman" w:hAnsi="Times New Roman" w:cs="Times New Roman"/>
+          <w:highlight w:val="darkCyan"/>
+        </w:rPr>
+        <w:t>molecular work and bioinformatics</w:t>
+      </w:r>
+      <w:r>
+        <w:rPr>
+          <w:rFonts w:ascii="Times New Roman" w:hAnsi="Times New Roman" w:cs="Times New Roman"/>
+        </w:rPr>
+        <w:t xml:space="preserve"> for this study with help from </w:t>
+      </w:r>
+      <w:proofErr w:type="spellStart"/>
+      <w:r>
+        <w:rPr>
+          <w:rFonts w:ascii="Times New Roman" w:hAnsi="Times New Roman" w:cs="Times New Roman"/>
+        </w:rPr>
+        <w:t>AApigo</w:t>
+      </w:r>
+      <w:proofErr w:type="spellEnd"/>
+      <w:r>
+        <w:rPr>
+          <w:rFonts w:ascii="Times New Roman" w:hAnsi="Times New Roman" w:cs="Times New Roman"/>
+        </w:rPr>
+        <w:t xml:space="preserve">. </w:t>
+      </w:r>
+      <w:proofErr w:type="spellStart"/>
+      <w:r>
+        <w:rPr>
+          <w:rFonts w:ascii="Times New Roman" w:hAnsi="Times New Roman" w:cs="Times New Roman"/>
+        </w:rPr>
+        <w:t>ABui</w:t>
+      </w:r>
+      <w:proofErr w:type="spellEnd"/>
+      <w:r>
+        <w:rPr>
+          <w:rFonts w:ascii="Times New Roman" w:hAnsi="Times New Roman" w:cs="Times New Roman"/>
+        </w:rPr>
+        <w:t xml:space="preserve">, </w:t>
+      </w:r>
+      <w:proofErr w:type="spellStart"/>
+      <w:r>
+        <w:rPr>
+          <w:rFonts w:ascii="Times New Roman" w:hAnsi="Times New Roman" w:cs="Times New Roman"/>
+        </w:rPr>
+        <w:t>RBehm</w:t>
+      </w:r>
+      <w:proofErr w:type="spellEnd"/>
+      <w:r>
+        <w:rPr>
+          <w:rFonts w:ascii="Times New Roman" w:hAnsi="Times New Roman" w:cs="Times New Roman"/>
+        </w:rPr>
+        <w:t xml:space="preserve">, </w:t>
+      </w:r>
+      <w:proofErr w:type="spellStart"/>
+      <w:r>
+        <w:rPr>
+          <w:rFonts w:ascii="Times New Roman" w:hAnsi="Times New Roman" w:cs="Times New Roman"/>
+        </w:rPr>
+        <w:t>TBogar</w:t>
+      </w:r>
+      <w:proofErr w:type="spellEnd"/>
+      <w:r>
+        <w:rPr>
+          <w:rFonts w:ascii="Times New Roman" w:hAnsi="Times New Roman" w:cs="Times New Roman"/>
+        </w:rPr>
+        <w:t>,</w:t>
+      </w:r>
+      <w:r>
+        <w:rPr>
+          <w:rFonts w:ascii="Times New Roman" w:hAnsi="Times New Roman" w:cs="Times New Roman"/>
+        </w:rPr>
+        <w:t xml:space="preserve"> </w:t>
+      </w:r>
+      <w:proofErr w:type="spellStart"/>
+      <w:r>
+        <w:rPr>
+          <w:rFonts w:ascii="Times New Roman" w:hAnsi="Times New Roman" w:cs="Times New Roman"/>
+        </w:rPr>
+        <w:t>MEspinoza</w:t>
+      </w:r>
+      <w:proofErr w:type="spellEnd"/>
+      <w:r>
+        <w:rPr>
+          <w:rFonts w:ascii="Times New Roman" w:hAnsi="Times New Roman" w:cs="Times New Roman"/>
+        </w:rPr>
+        <w:t>,</w:t>
+      </w:r>
+      <w:r>
+        <w:rPr>
+          <w:rFonts w:ascii="Times New Roman" w:hAnsi="Times New Roman" w:cs="Times New Roman"/>
+        </w:rPr>
+        <w:t xml:space="preserve"> </w:t>
+      </w:r>
+      <w:proofErr w:type="spellStart"/>
+      <w:r>
+        <w:rPr>
+          <w:rFonts w:ascii="Times New Roman" w:hAnsi="Times New Roman" w:cs="Times New Roman"/>
+        </w:rPr>
+        <w:t>MKlope</w:t>
+      </w:r>
+      <w:proofErr w:type="spellEnd"/>
+      <w:r>
+        <w:rPr>
+          <w:rFonts w:ascii="Times New Roman" w:hAnsi="Times New Roman" w:cs="Times New Roman"/>
+        </w:rPr>
+        <w:t xml:space="preserve">, </w:t>
+      </w:r>
+      <w:proofErr w:type="spellStart"/>
+      <w:r>
+        <w:rPr>
+          <w:rFonts w:ascii="Times New Roman" w:hAnsi="Times New Roman" w:cs="Times New Roman"/>
+        </w:rPr>
+        <w:t>MLee</w:t>
+      </w:r>
+      <w:proofErr w:type="spellEnd"/>
+      <w:r>
+        <w:rPr>
+          <w:rFonts w:ascii="Times New Roman" w:hAnsi="Times New Roman" w:cs="Times New Roman"/>
+        </w:rPr>
+        <w:t xml:space="preserve">, </w:t>
+      </w:r>
+      <w:proofErr w:type="spellStart"/>
+      <w:r>
+        <w:rPr>
+          <w:rFonts w:ascii="Times New Roman" w:hAnsi="Times New Roman" w:cs="Times New Roman"/>
+        </w:rPr>
+        <w:t>MMorse</w:t>
+      </w:r>
+      <w:proofErr w:type="spellEnd"/>
+      <w:r>
+        <w:rPr>
+          <w:rFonts w:ascii="Times New Roman" w:hAnsi="Times New Roman" w:cs="Times New Roman"/>
+        </w:rPr>
+        <w:t xml:space="preserve">, </w:t>
+      </w:r>
+      <w:proofErr w:type="spellStart"/>
+      <w:r>
+        <w:rPr>
+          <w:rFonts w:ascii="Times New Roman" w:hAnsi="Times New Roman" w:cs="Times New Roman"/>
+        </w:rPr>
+        <w:t>JMcLaughlin</w:t>
+      </w:r>
+      <w:proofErr w:type="spellEnd"/>
+      <w:r>
+        <w:rPr>
+          <w:rFonts w:ascii="Times New Roman" w:hAnsi="Times New Roman" w:cs="Times New Roman"/>
+        </w:rPr>
+        <w:t xml:space="preserve">, </w:t>
+      </w:r>
+      <w:proofErr w:type="spellStart"/>
+      <w:r>
+        <w:rPr>
+          <w:rFonts w:ascii="Times New Roman" w:hAnsi="Times New Roman" w:cs="Times New Roman"/>
+        </w:rPr>
+        <w:t>KPark</w:t>
+      </w:r>
+      <w:proofErr w:type="spellEnd"/>
+      <w:r>
+        <w:rPr>
+          <w:rFonts w:ascii="Times New Roman" w:hAnsi="Times New Roman" w:cs="Times New Roman"/>
+        </w:rPr>
+        <w:t xml:space="preserve">, </w:t>
+      </w:r>
+      <w:proofErr w:type="spellStart"/>
+      <w:r>
+        <w:rPr>
+          <w:rFonts w:ascii="Times New Roman" w:hAnsi="Times New Roman" w:cs="Times New Roman"/>
+        </w:rPr>
+        <w:t>CSteel</w:t>
+      </w:r>
+      <w:proofErr w:type="spellEnd"/>
+      <w:r>
+        <w:rPr>
+          <w:rFonts w:ascii="Times New Roman" w:hAnsi="Times New Roman" w:cs="Times New Roman"/>
+        </w:rPr>
+        <w:t xml:space="preserve">, and </w:t>
+      </w:r>
+      <w:proofErr w:type="spellStart"/>
+      <w:r>
+        <w:rPr>
+          <w:rFonts w:ascii="Times New Roman" w:hAnsi="Times New Roman" w:cs="Times New Roman"/>
+        </w:rPr>
+        <w:t>RYoung</w:t>
+      </w:r>
+      <w:proofErr w:type="spellEnd"/>
+      <w:r>
+        <w:rPr>
+          <w:rFonts w:ascii="Times New Roman" w:hAnsi="Times New Roman" w:cs="Times New Roman"/>
+        </w:rPr>
+        <w:t xml:space="preserve"> </w:t>
+      </w:r>
+      <w:r>
+        <w:rPr>
+          <w:rFonts w:ascii="Times New Roman" w:hAnsi="Times New Roman" w:cs="Times New Roman"/>
+          <w:highlight w:val="darkCyan"/>
+        </w:rPr>
+        <w:t>collected body size and species</w:t>
+      </w:r>
+      <w:r>
+        <w:rPr>
+          <w:rFonts w:ascii="Times New Roman" w:hAnsi="Times New Roman" w:cs="Times New Roman"/>
+        </w:rPr>
+        <w:t xml:space="preserve"> identification data. AM-</w:t>
+      </w:r>
+      <w:proofErr w:type="spellStart"/>
+      <w:r>
+        <w:rPr>
+          <w:rFonts w:ascii="Times New Roman" w:hAnsi="Times New Roman" w:cs="Times New Roman"/>
+        </w:rPr>
+        <w:t>tK</w:t>
+      </w:r>
+      <w:proofErr w:type="spellEnd"/>
+      <w:r>
+        <w:rPr>
+          <w:rFonts w:ascii="Times New Roman" w:hAnsi="Times New Roman" w:cs="Times New Roman"/>
+        </w:rPr>
+        <w:t xml:space="preserve"> performed all </w:t>
+      </w:r>
+      <w:r>
+        <w:rPr>
+          <w:rFonts w:ascii="Times New Roman" w:hAnsi="Times New Roman" w:cs="Times New Roman"/>
+          <w:highlight w:val="darkCyan"/>
+        </w:rPr>
+        <w:t>statistical analyses</w:t>
+      </w:r>
+      <w:r>
+        <w:rPr>
+          <w:rFonts w:ascii="Times New Roman" w:hAnsi="Times New Roman" w:cs="Times New Roman"/>
+        </w:rPr>
+        <w:t xml:space="preserve"> for this study with essential </w:t>
+      </w:r>
+      <w:r>
+        <w:rPr>
+          <w:rFonts w:ascii="Times New Roman" w:hAnsi="Times New Roman" w:cs="Times New Roman"/>
+          <w:highlight w:val="darkCyan"/>
+        </w:rPr>
+        <w:t>conceptual contributions</w:t>
+      </w:r>
+      <w:r>
+        <w:rPr>
+          <w:rFonts w:ascii="Times New Roman" w:hAnsi="Times New Roman" w:cs="Times New Roman"/>
+        </w:rPr>
+        <w:t xml:space="preserve"> from </w:t>
+      </w:r>
+      <w:proofErr w:type="spellStart"/>
+      <w:proofErr w:type="gramStart"/>
+      <w:r>
+        <w:rPr>
+          <w:rFonts w:ascii="Times New Roman" w:hAnsi="Times New Roman" w:cs="Times New Roman"/>
+        </w:rPr>
+        <w:t>A.Apigo</w:t>
+      </w:r>
+      <w:proofErr w:type="spellEnd"/>
+      <w:proofErr w:type="gramEnd"/>
+      <w:r>
+        <w:rPr>
+          <w:rFonts w:ascii="Times New Roman" w:hAnsi="Times New Roman" w:cs="Times New Roman"/>
+        </w:rPr>
+        <w:t xml:space="preserve">, </w:t>
+      </w:r>
+      <w:proofErr w:type="spellStart"/>
+      <w:r>
+        <w:rPr>
+          <w:rFonts w:ascii="Times New Roman" w:hAnsi="Times New Roman" w:cs="Times New Roman"/>
+        </w:rPr>
+        <w:t>ABui</w:t>
+      </w:r>
+      <w:proofErr w:type="spellEnd"/>
+      <w:r>
+        <w:rPr>
+          <w:rFonts w:ascii="Times New Roman" w:hAnsi="Times New Roman" w:cs="Times New Roman"/>
+        </w:rPr>
+        <w:t xml:space="preserve">, </w:t>
+      </w:r>
+      <w:proofErr w:type="spellStart"/>
+      <w:r>
+        <w:rPr>
+          <w:rFonts w:ascii="Times New Roman" w:hAnsi="Times New Roman" w:cs="Times New Roman"/>
+        </w:rPr>
+        <w:t>BDiFiore</w:t>
+      </w:r>
+      <w:proofErr w:type="spellEnd"/>
+      <w:r>
+        <w:rPr>
+          <w:rFonts w:ascii="Times New Roman" w:hAnsi="Times New Roman" w:cs="Times New Roman"/>
+        </w:rPr>
+        <w:t xml:space="preserve">, </w:t>
+      </w:r>
+      <w:proofErr w:type="spellStart"/>
+      <w:r>
+        <w:rPr>
+          <w:rFonts w:ascii="Times New Roman" w:hAnsi="Times New Roman" w:cs="Times New Roman"/>
+        </w:rPr>
+        <w:t>EForbes</w:t>
+      </w:r>
+      <w:proofErr w:type="spellEnd"/>
+      <w:r>
+        <w:rPr>
+          <w:rFonts w:ascii="Times New Roman" w:hAnsi="Times New Roman" w:cs="Times New Roman"/>
+        </w:rPr>
+        <w:t xml:space="preserve">, </w:t>
+      </w:r>
+      <w:proofErr w:type="spellStart"/>
+      <w:r>
+        <w:rPr>
+          <w:rFonts w:ascii="Times New Roman" w:hAnsi="Times New Roman" w:cs="Times New Roman"/>
+        </w:rPr>
+        <w:t>DOrr</w:t>
+      </w:r>
+      <w:proofErr w:type="spellEnd"/>
+      <w:r>
+        <w:rPr>
+          <w:rFonts w:ascii="Times New Roman" w:hAnsi="Times New Roman" w:cs="Times New Roman"/>
+        </w:rPr>
+        <w:t xml:space="preserve">, </w:t>
+      </w:r>
+      <w:proofErr w:type="spellStart"/>
+      <w:r>
+        <w:rPr>
+          <w:rFonts w:ascii="Times New Roman" w:hAnsi="Times New Roman" w:cs="Times New Roman"/>
+        </w:rPr>
+        <w:t>DPreston</w:t>
+      </w:r>
+      <w:proofErr w:type="spellEnd"/>
+      <w:r>
+        <w:rPr>
+          <w:rFonts w:ascii="Times New Roman" w:hAnsi="Times New Roman" w:cs="Times New Roman"/>
+        </w:rPr>
+        <w:t xml:space="preserve">, </w:t>
+      </w:r>
+      <w:proofErr w:type="spellStart"/>
+      <w:r>
+        <w:rPr>
+          <w:rFonts w:ascii="Times New Roman" w:hAnsi="Times New Roman" w:cs="Times New Roman"/>
+        </w:rPr>
+        <w:t>RDirzo</w:t>
+      </w:r>
+      <w:proofErr w:type="spellEnd"/>
+      <w:r>
+        <w:rPr>
+          <w:rFonts w:ascii="Times New Roman" w:hAnsi="Times New Roman" w:cs="Times New Roman"/>
+        </w:rPr>
+        <w:t xml:space="preserve">, and </w:t>
+      </w:r>
+      <w:proofErr w:type="spellStart"/>
+      <w:r>
+        <w:rPr>
+          <w:rFonts w:ascii="Times New Roman" w:hAnsi="Times New Roman" w:cs="Times New Roman"/>
+        </w:rPr>
+        <w:t>HYoung</w:t>
+      </w:r>
+      <w:proofErr w:type="spellEnd"/>
+      <w:r>
+        <w:rPr>
+          <w:rFonts w:ascii="Times New Roman" w:hAnsi="Times New Roman" w:cs="Times New Roman"/>
+        </w:rPr>
+        <w:t>. AMtK led the writing of this manuscript and all authors provided editorial</w:t>
+      </w:r>
+      <w:r>
+        <w:rPr>
+          <w:rFonts w:ascii="Times New Roman" w:hAnsi="Times New Roman" w:cs="Times New Roman"/>
+        </w:rPr>
+        <w:t xml:space="preserve"> and conceptual</w:t>
+      </w:r>
+      <w:r>
+        <w:rPr>
+          <w:rFonts w:ascii="Times New Roman" w:hAnsi="Times New Roman" w:cs="Times New Roman"/>
+        </w:rPr>
+        <w:t xml:space="preserve"> feedback on aspects of the manuscript. All authors have read and agree to the content of this manuscript.</w:t>
+      </w:r>
+      <w:r>
+        <w:rPr>
+          <w:rFonts w:ascii="Times New Roman" w:hAnsi="Times New Roman" w:cs="Times New Roman"/>
+        </w:rPr>
+        <w:t xml:space="preserve"> </w:t>
       </w:r>
     </w:p>
     <w:p>
@@ -7247,7 +8647,15 @@
           <w:rFonts w:ascii="Times New Roman" w:hAnsi="Times New Roman" w:cs="Times New Roman"/>
           <w:noProof/>
         </w:rPr>
-        <w:t>Bui, A., H. Lowman, A. S. Guerra, and A. Miller-ter Kuile. 2020. calecopal: A California-inspired Package of Color Palettes.</w:t>
+        <w:t>Bui, A., H. Lowman, A. S. Guerra, and A. Miller-ter Kuile. 2020. calecopal: A California-</w:t>
+      </w:r>
+      <w:r>
+        <w:rPr>
+          <w:rFonts w:ascii="Times New Roman" w:hAnsi="Times New Roman" w:cs="Times New Roman"/>
+          <w:noProof/>
+        </w:rPr>
+        <w:lastRenderedPageBreak/>
+        <w:t>inspired Package of Color Palettes.</w:t>
       </w:r>
     </w:p>
     <w:p>
@@ -7347,15 +8755,7 @@
           <w:rFonts w:ascii="Times New Roman" w:hAnsi="Times New Roman" w:cs="Times New Roman"/>
           <w:noProof/>
         </w:rPr>
-        <w:t xml:space="preserve">Duffy, D. C., and S. Jackson. 1986. Diet Studies of Seabirds: A Review of Methods. Colonial </w:t>
-      </w:r>
-      <w:r>
-        <w:rPr>
-          <w:rFonts w:ascii="Times New Roman" w:hAnsi="Times New Roman" w:cs="Times New Roman"/>
-          <w:noProof/>
-        </w:rPr>
-        <w:lastRenderedPageBreak/>
-        <w:t>Waterbirds 9:1–17.</w:t>
+        <w:t>Duffy, D. C., and S. Jackson. 1986. Diet Studies of Seabirds: A Review of Methods. Colonial Waterbirds 9:1–17.</w:t>
       </w:r>
     </w:p>
     <w:p>
@@ -7595,7 +8995,15 @@
           <w:rFonts w:ascii="Times New Roman" w:hAnsi="Times New Roman" w:cs="Times New Roman"/>
           <w:noProof/>
         </w:rPr>
-        <w:t>Hsieh, T. C., K. H. Ma, and A. Chao. 2016. iNEXT: an R package for rarefaction and extrapolation of species diversity (Hill numbers). Methods in Ecology and Evolution 7:1451–1456.</w:t>
+        <w:t xml:space="preserve">Hsieh, T. C., K. H. Ma, and A. Chao. 2016. iNEXT: an R package for rarefaction and </w:t>
+      </w:r>
+      <w:r>
+        <w:rPr>
+          <w:rFonts w:ascii="Times New Roman" w:hAnsi="Times New Roman" w:cs="Times New Roman"/>
+          <w:noProof/>
+        </w:rPr>
+        <w:lastRenderedPageBreak/>
+        <w:t>extrapolation of species diversity (Hill numbers). Methods in Ecology and Evolution 7:1451–1456.</w:t>
       </w:r>
     </w:p>
     <w:p>
@@ -7675,15 +9083,7 @@
           <w:rFonts w:ascii="Times New Roman" w:hAnsi="Times New Roman" w:cs="Times New Roman"/>
           <w:noProof/>
         </w:rPr>
-        <w:t xml:space="preserve">Krehenwinkel, H., S. Kennedy, S. Pekár, and R. G. Gillespie. 2017. A cost‐efficient and simple </w:t>
-      </w:r>
-      <w:r>
-        <w:rPr>
-          <w:rFonts w:ascii="Times New Roman" w:hAnsi="Times New Roman" w:cs="Times New Roman"/>
-          <w:noProof/>
-        </w:rPr>
-        <w:lastRenderedPageBreak/>
-        <w:t>protocol to enrich prey DNA from extractions of predatory arthropods for large‐scale gut content analysis by Illumina sequencing. Methods in Ecology and Evolution 8:126–134.</w:t>
+        <w:t>Krehenwinkel, H., S. Kennedy, S. Pekár, and R. G. Gillespie. 2017. A cost‐efficient and simple protocol to enrich prey DNA from extractions of predatory arthropods for large‐scale gut content analysis by Illumina sequencing. Methods in Ecology and Evolution 8:126–134.</w:t>
       </w:r>
     </w:p>
     <w:p>
@@ -7963,6 +9363,7 @@
           <w:rFonts w:ascii="Times New Roman" w:hAnsi="Times New Roman" w:cs="Times New Roman"/>
           <w:noProof/>
         </w:rPr>
+        <w:lastRenderedPageBreak/>
         <w:t>Raffaelli, D. 2007. Food webs, body size and the curse of the latin binomial. From Energetics to Ecosystems: The Dynamics and Structure of Ecological Systems:53–64.</w:t>
       </w:r>
     </w:p>
@@ -8083,7 +9484,6 @@
           <w:rFonts w:ascii="Times New Roman" w:hAnsi="Times New Roman" w:cs="Times New Roman"/>
           <w:noProof/>
         </w:rPr>
-        <w:lastRenderedPageBreak/>
         <w:t>Simberloff, D. S., and E. O. Wilson. 1969. Experimental Zoogeography of Islands : The Colonization of Empty Islands. Ecology 50:278–296.</w:t>
       </w:r>
     </w:p>
@@ -8803,7 +10203,21 @@
         <w:rPr>
           <w:rFonts w:ascii="Times New Roman" w:hAnsi="Times New Roman" w:cs="Times New Roman"/>
         </w:rPr>
-        <w:t xml:space="preserve"> transformed. In panel (b), “+” and “-“ icons indicate species that either have higher (“+”) or lower (“-“) prey sizes </w:t>
+        <w:t xml:space="preserve"> transformed. In panel (b), “+” and “</w:t>
+      </w:r>
+      <w:proofErr w:type="gramStart"/>
+      <w:r>
+        <w:rPr>
+          <w:rFonts w:ascii="Times New Roman" w:hAnsi="Times New Roman" w:cs="Times New Roman"/>
+        </w:rPr>
+        <w:t>-“ icons</w:t>
+      </w:r>
+      <w:proofErr w:type="gramEnd"/>
+      <w:r>
+        <w:rPr>
+          <w:rFonts w:ascii="Times New Roman" w:hAnsi="Times New Roman" w:cs="Times New Roman"/>
+        </w:rPr>
+        <w:t xml:space="preserve"> indicate species that either have higher (“+”) or lower (“-“) prey sizes </w:t>
       </w:r>
       <w:r>
         <w:rPr>
@@ -9186,8 +10600,13 @@
         <w:annotationRef/>
       </w:r>
       <w:r>
-        <w:t>Samples were rarefied after removing predator DNA?</w:t>
-      </w:r>
+        <w:t xml:space="preserve">Samples were rarefied after removing predator </w:t>
+      </w:r>
+      <w:proofErr w:type="gramStart"/>
+      <w:r>
+        <w:t>DNA?</w:t>
+      </w:r>
+      <w:proofErr w:type="gramEnd"/>
     </w:p>
   </w:comment>
   <w:comment w:id="2" w:author="Ana Miller-Ter Kuile" w:date="2021-03-03T10:21:00Z" w:initials="AMK">

</xml_diff>